<commit_message>
cahier des charges + creation useCases
</commit_message>
<xml_diff>
--- a/Application Menage.docx
+++ b/Application Menage.docx
@@ -43,31 +43,67 @@
         </w:numPr>
       </w:pPr>
       <w:r>
-        <w:t>Description de chaque tâche triée par pièce</w:t>
-      </w:r>
-    </w:p>
-    <w:p>
-      <w:pPr>
-        <w:pStyle w:val="Paragraphedeliste"/>
-        <w:numPr>
-          <w:ilvl w:val="0"/>
-          <w:numId w:val="1"/>
-        </w:numPr>
-      </w:pPr>
-      <w:r>
-        <w:t>Calendrier pour organise les tâches</w:t>
-      </w:r>
-    </w:p>
-    <w:p>
-      <w:pPr>
-        <w:pStyle w:val="Paragraphedeliste"/>
-        <w:numPr>
-          <w:ilvl w:val="0"/>
-          <w:numId w:val="1"/>
-        </w:numPr>
-      </w:pPr>
-      <w:r>
-        <w:t>Listes de tâches à faire. On pourra cocher les tâches effectuées.</w:t>
+        <w:rPr>
+          <w:highlight w:val="cyan"/>
+        </w:rPr>
+        <w:t>Description</w:t>
+      </w:r>
+      <w:r>
+        <w:t xml:space="preserve"> de chaque </w:t>
+      </w:r>
+      <w:r>
+        <w:rPr>
+          <w:highlight w:val="cyan"/>
+        </w:rPr>
+        <w:t>tâche</w:t>
+      </w:r>
+      <w:r>
+        <w:t xml:space="preserve"> triée par </w:t>
+      </w:r>
+      <w:r>
+        <w:rPr>
+          <w:highlight w:val="cyan"/>
+        </w:rPr>
+        <w:t>pièce</w:t>
+      </w:r>
+    </w:p>
+    <w:p>
+      <w:pPr>
+        <w:pStyle w:val="Paragraphedeliste"/>
+        <w:numPr>
+          <w:ilvl w:val="0"/>
+          <w:numId w:val="1"/>
+        </w:numPr>
+      </w:pPr>
+      <w:r>
+        <w:rPr>
+          <w:highlight w:val="cyan"/>
+        </w:rPr>
+        <w:t>Calendrier</w:t>
+      </w:r>
+      <w:r>
+        <w:t xml:space="preserve"> pour organise les tâches</w:t>
+      </w:r>
+    </w:p>
+    <w:p>
+      <w:pPr>
+        <w:pStyle w:val="Paragraphedeliste"/>
+        <w:numPr>
+          <w:ilvl w:val="0"/>
+          <w:numId w:val="1"/>
+        </w:numPr>
+      </w:pPr>
+      <w:r>
+        <w:t xml:space="preserve">Listes de tâches à faire. On pourra </w:t>
+      </w:r>
+      <w:r>
+        <w:rPr>
+          <w:highlight w:val="cyan"/>
+        </w:rPr>
+        <w:t>cocher les tâches</w:t>
+      </w:r>
+      <w:r>
+        <w:t xml:space="preserve"> effectuées.</w:t>
       </w:r>
     </w:p>
     <w:p>
@@ -103,7 +139,33 @@
         </w:numPr>
       </w:pPr>
       <w:r>
-        <w:t>Recette de produits ménagers (option)</w:t>
+        <w:rPr>
+          <w:highlight w:val="cyan"/>
+        </w:rPr>
+        <w:t>Recette</w:t>
+      </w:r>
+      <w:r>
+        <w:t xml:space="preserve"> de </w:t>
+      </w:r>
+      <w:r>
+        <w:rPr>
+          <w:highlight w:val="cyan"/>
+        </w:rPr>
+        <w:t>produits ménagers</w:t>
+      </w:r>
+      <w:r>
+        <w:t xml:space="preserve"> (option</w:t>
+      </w:r>
+      <w:proofErr w:type="gramStart"/>
+      <w:r>
+        <w:t>)</w:t>
+      </w:r>
+      <w:r>
+        <w:t> .</w:t>
+      </w:r>
+      <w:proofErr w:type="gramEnd"/>
+      <w:r>
+        <w:t xml:space="preserve"> Pour chaque recette il y a des ingrédients et des quantités, des étapes.</w:t>
       </w:r>
     </w:p>
     <w:p>
@@ -117,69 +179,87 @@
       <w:r>
         <w:t>Tutos pour chaque tâche.</w:t>
       </w:r>
-    </w:p>
-    <w:p>
-      <w:pPr>
-        <w:pStyle w:val="Paragraphedeliste"/>
-        <w:numPr>
-          <w:ilvl w:val="0"/>
-          <w:numId w:val="1"/>
-        </w:numPr>
-      </w:pPr>
-      <w:r>
-        <w:t>Répartir les tâches</w:t>
+      <w:r>
+        <w:t xml:space="preserve"> Tuto = liste </w:t>
+      </w:r>
+      <w:r>
+        <w:rPr>
+          <w:highlight w:val="cyan"/>
+        </w:rPr>
+        <w:t>d’étapes</w:t>
+      </w:r>
+      <w:r>
+        <w:t>.</w:t>
+      </w:r>
+    </w:p>
+    <w:p>
+      <w:pPr>
+        <w:pStyle w:val="Paragraphedeliste"/>
+        <w:numPr>
+          <w:ilvl w:val="0"/>
+          <w:numId w:val="1"/>
+        </w:numPr>
+      </w:pPr>
+      <w:r>
+        <w:t xml:space="preserve">Répartir les tâches entre plusieurs </w:t>
+      </w:r>
+      <w:r>
+        <w:rPr>
+          <w:highlight w:val="cyan"/>
+        </w:rPr>
+        <w:t>personnes</w:t>
+      </w:r>
+      <w:r>
+        <w:t>. Partage à chaque participant via mail/sms/calendrier partagé.</w:t>
+      </w:r>
+    </w:p>
+    <w:p>
+      <w:r>
+        <w:t xml:space="preserve">Acteurs : </w:t>
+      </w:r>
+    </w:p>
+    <w:p>
+      <w:pPr>
+        <w:pStyle w:val="Paragraphedeliste"/>
+        <w:numPr>
+          <w:ilvl w:val="0"/>
+          <w:numId w:val="1"/>
+        </w:numPr>
+      </w:pPr>
+      <w:r>
+        <w:t>Utilisateurs</w:t>
+      </w:r>
+    </w:p>
+    <w:p>
+      <w:pPr>
+        <w:pStyle w:val="Paragraphedeliste"/>
+        <w:numPr>
+          <w:ilvl w:val="0"/>
+          <w:numId w:val="1"/>
+        </w:numPr>
+      </w:pPr>
+      <w:r>
+        <w:t>Administrateur</w:t>
+      </w:r>
+    </w:p>
+    <w:p>
+      <w:r>
+        <w:t xml:space="preserve">L'utilisateur peut : </w:t>
+      </w:r>
+    </w:p>
+    <w:p>
+      <w:pPr>
+        <w:pStyle w:val="Paragraphedeliste"/>
+        <w:numPr>
+          <w:ilvl w:val="0"/>
+          <w:numId w:val="1"/>
+        </w:numPr>
+      </w:pPr>
+      <w:r>
+        <w:t>Choisir le nombre et le type de pièces de son habitation</w:t>
       </w:r>
       <w:bookmarkStart w:id="0" w:name="_GoBack"/>
       <w:bookmarkEnd w:id="0"/>
-      <w:r>
-        <w:t xml:space="preserve"> entre plusieurs personnes. Partage à chaque participant via mail/sms/calendrier partagé.</w:t>
-      </w:r>
-    </w:p>
-    <w:p>
-      <w:r>
-        <w:t xml:space="preserve">Acteurs : </w:t>
-      </w:r>
-    </w:p>
-    <w:p>
-      <w:pPr>
-        <w:pStyle w:val="Paragraphedeliste"/>
-        <w:numPr>
-          <w:ilvl w:val="0"/>
-          <w:numId w:val="1"/>
-        </w:numPr>
-      </w:pPr>
-      <w:r>
-        <w:t>Utilisateurs</w:t>
-      </w:r>
-    </w:p>
-    <w:p>
-      <w:pPr>
-        <w:pStyle w:val="Paragraphedeliste"/>
-        <w:numPr>
-          <w:ilvl w:val="0"/>
-          <w:numId w:val="1"/>
-        </w:numPr>
-      </w:pPr>
-      <w:r>
-        <w:t>Administrateur</w:t>
-      </w:r>
-    </w:p>
-    <w:p>
-      <w:r>
-        <w:t xml:space="preserve">L'utilisateur peut : </w:t>
-      </w:r>
-    </w:p>
-    <w:p>
-      <w:pPr>
-        <w:pStyle w:val="Paragraphedeliste"/>
-        <w:numPr>
-          <w:ilvl w:val="0"/>
-          <w:numId w:val="1"/>
-        </w:numPr>
-      </w:pPr>
-      <w:r>
-        <w:t>Choisir le nombre et le type de pièces de son habitation</w:t>
-      </w:r>
     </w:p>
     <w:p>
       <w:pPr>
@@ -216,11 +296,12 @@
       <w:r>
         <w:t xml:space="preserve">Créer une liste </w:t>
       </w:r>
-      <w:proofErr w:type="spellStart"/>
-      <w:r>
-        <w:t>cochable</w:t>
-      </w:r>
-      <w:proofErr w:type="spellEnd"/>
+      <w:r>
+        <w:t>à c</w:t>
+      </w:r>
+      <w:r>
+        <w:t>ocher</w:t>
+      </w:r>
       <w:r>
         <w:t xml:space="preserve"> de tâches à faire</w:t>
       </w:r>
@@ -301,6 +382,18 @@
       </w:pPr>
       <w:r>
         <w:t>Chronométrer le temps que prend une tâche</w:t>
+      </w:r>
+    </w:p>
+    <w:p>
+      <w:pPr>
+        <w:pStyle w:val="Paragraphedeliste"/>
+        <w:numPr>
+          <w:ilvl w:val="0"/>
+          <w:numId w:val="1"/>
+        </w:numPr>
+      </w:pPr>
+      <w:r>
+        <w:t>Attribuer une tâche à une personne.</w:t>
       </w:r>
     </w:p>
     <w:p>
@@ -377,7 +470,13 @@
         </w:numPr>
       </w:pPr>
       <w:r>
-        <w:t>Choisir le nombre et le type de pièces de son habitation</w:t>
+        <w:rPr>
+          <w:highlight w:val="yellow"/>
+        </w:rPr>
+        <w:t>Choisir</w:t>
+      </w:r>
+      <w:r>
+        <w:t xml:space="preserve"> le nombre et le type de pièces de son habitation</w:t>
       </w:r>
     </w:p>
     <w:p>
@@ -443,7 +542,22 @@
         </w:numPr>
       </w:pPr>
       <w:r>
-        <w:t>Accéder à toutes les tâches. Chaque tâche est décrite sous forme de liste d'étapes. Chaque étape est décrite comme un tuto.</w:t>
+        <w:rPr>
+          <w:highlight w:val="yellow"/>
+        </w:rPr>
+        <w:t>Accéder</w:t>
+      </w:r>
+      <w:r>
+        <w:t xml:space="preserve"> à toutes les tâches. Chaque tâche est décrite sous forme </w:t>
+      </w:r>
+      <w:r>
+        <w:rPr>
+          <w:highlight w:val="yellow"/>
+        </w:rPr>
+        <w:t>de liste d'étapes</w:t>
+      </w:r>
+      <w:r>
+        <w:t>. Chaque étape est décrite comme un tuto.</w:t>
       </w:r>
     </w:p>
     <w:p>
@@ -460,7 +574,13 @@
         </w:numPr>
       </w:pPr>
       <w:r>
-        <w:t>Choisir la pièce qu'il va nettoyer. Pour chaque pièce il y a une liste de tâche à faire.</w:t>
+        <w:rPr>
+          <w:highlight w:val="yellow"/>
+        </w:rPr>
+        <w:t>Choisir la pièce</w:t>
+      </w:r>
+      <w:r>
+        <w:t xml:space="preserve"> qu'il va nettoyer. Pour chaque pièce il y a une liste de tâche à faire.</w:t>
       </w:r>
     </w:p>
     <w:p>
@@ -493,7 +613,13 @@
         </w:numPr>
       </w:pPr>
       <w:r>
-        <w:t xml:space="preserve">Créer une liste </w:t>
+        <w:rPr>
+          <w:highlight w:val="yellow"/>
+        </w:rPr>
+        <w:t>Créer une liste</w:t>
+      </w:r>
+      <w:r>
+        <w:t xml:space="preserve"> </w:t>
       </w:r>
       <w:proofErr w:type="spellStart"/>
       <w:r>
@@ -509,15 +635,7 @@
         <w:pStyle w:val="Paragraphedeliste"/>
       </w:pPr>
       <w:r>
-        <w:t xml:space="preserve">L'utilisateur peut créer une liste de tâches à faire. Il pourra les associées à une pièce ou non. Il peut partager cette liste. Il peut enregistrer cette liste. Il peut </w:t>
-      </w:r>
-      <w:proofErr w:type="gramStart"/>
-      <w:r>
-        <w:t>l'associer  un</w:t>
-      </w:r>
-      <w:proofErr w:type="gramEnd"/>
-      <w:r>
-        <w:t xml:space="preserve"> calendrier.</w:t>
+        <w:t>L'utilisateur peut créer une liste de tâches à faire. Il pourra les associées à une pièce ou non. Il peut partager cette liste. Il peut enregistrer cette liste. Il peut l'associer un calendrier.</w:t>
       </w:r>
     </w:p>
     <w:p>
@@ -534,7 +652,13 @@
         </w:numPr>
       </w:pPr>
       <w:r>
-        <w:t>Partager cette liste.</w:t>
+        <w:rPr>
+          <w:highlight w:val="yellow"/>
+        </w:rPr>
+        <w:t>Partager cette liste</w:t>
+      </w:r>
+      <w:r>
+        <w:t>.</w:t>
       </w:r>
     </w:p>
     <w:p>
@@ -606,13 +730,8 @@
           <w:numId w:val="3"/>
         </w:numPr>
       </w:pPr>
-      <w:proofErr w:type="spellStart"/>
-      <w:r>
-        <w:t>A</w:t>
-      </w:r>
-      <w:proofErr w:type="spellEnd"/>
-      <w:r>
-        <w:t xml:space="preserve"> partir de la liste, il trouve le détail de la tâche (le tuto)</w:t>
+      <w:r>
+        <w:t>A partir de la liste, il trouve le détail de la tâche (le tuto)</w:t>
       </w:r>
     </w:p>
     <w:p>
@@ -645,7 +764,16 @@
         </w:numPr>
       </w:pPr>
       <w:r>
-        <w:t>Dans un calendrier, il peut programmer la liste des tâches à faire.</w:t>
+        <w:t xml:space="preserve">Dans un calendrier, il peut </w:t>
+      </w:r>
+      <w:r>
+        <w:rPr>
+          <w:highlight w:val="yellow"/>
+        </w:rPr>
+        <w:t>programmer la liste</w:t>
+      </w:r>
+      <w:r>
+        <w:t xml:space="preserve"> des tâches à faire.</w:t>
       </w:r>
     </w:p>
     <w:p>
@@ -760,6 +888,14 @@
       <w:pPr>
         <w:pStyle w:val="Paragraphedeliste"/>
       </w:pPr>
+      <w:r>
+        <w:t>Au clic sur une tâche il arrive au détail de celle-ci.</w:t>
+      </w:r>
+    </w:p>
+    <w:p>
+      <w:pPr>
+        <w:pStyle w:val="Paragraphedeliste"/>
+      </w:pPr>
     </w:p>
     <w:p>
       <w:pPr>
@@ -777,6 +913,9 @@
       <w:r>
         <w:t>Accéder aux recettes de produits ménagers (option)</w:t>
       </w:r>
+      <w:r>
+        <w:t>.</w:t>
+      </w:r>
     </w:p>
     <w:p>
       <w:pPr>
@@ -792,6 +931,31 @@
         </w:numPr>
       </w:pPr>
       <w:r>
+        <w:t>Attribuer une tâche à une personne.</w:t>
+      </w:r>
+    </w:p>
+    <w:p>
+      <w:pPr>
+        <w:pStyle w:val="Paragraphedeliste"/>
+      </w:pPr>
+      <w:r>
+        <w:t>Choisir un autre utilisateur à qui est attribué la tâche.</w:t>
+      </w:r>
+    </w:p>
+    <w:p>
+      <w:pPr>
+        <w:pStyle w:val="Paragraphedeliste"/>
+      </w:pPr>
+    </w:p>
+    <w:p>
+      <w:pPr>
+        <w:pStyle w:val="Paragraphedeliste"/>
+        <w:numPr>
+          <w:ilvl w:val="0"/>
+          <w:numId w:val="3"/>
+        </w:numPr>
+      </w:pPr>
+      <w:r>
         <w:t>Chronométrer le temps que prend une tâche</w:t>
       </w:r>
     </w:p>
@@ -803,6 +967,7 @@
         <w:t>L'utilisateur peut associer un temps à chaque tâche pour une optimisation de son temps.</w:t>
       </w:r>
     </w:p>
+    <w:p/>
     <w:p>
       <w:pPr>
         <w:pStyle w:val="Paragraphedeliste"/>

</xml_diff>